<commit_message>
doc experiments skeleton added
</commit_message>
<xml_diff>
--- a/Dokumentace.docx
+++ b/Dokumentace.docx
@@ -2695,15 +2695,7 @@
         <w:t xml:space="preserve">Graf Petriho sítě byl vytvořen v online nástroji draw.io [3]. Dle zadání projektu byl k implementaci simulačního modelu použit jazyk C++ s knihovnou SIMLIB/C++ [2]. </w:t>
       </w:r>
       <w:r>
-        <w:t xml:space="preserve">Výsledné programy byly spuštěny na operačním systému Linux, distribuce </w:t>
-      </w:r>
-      <w:proofErr w:type="spellStart"/>
-      <w:r>
-        <w:t>Ubuntu</w:t>
-      </w:r>
-      <w:proofErr w:type="spellEnd"/>
-      <w:r>
-        <w:t xml:space="preserve"> 14.04. Grafy byly vytvořeny v aplikaci Microsoft Word. </w:t>
+        <w:t xml:space="preserve">Výsledné programy byly spuštěny na operačním systému Linux, distribuce Ubuntu 14.04. Grafy byly vytvořeny v aplikaci Microsoft Word. </w:t>
       </w:r>
     </w:p>
     <w:p>
@@ -3115,35 +3107,82 @@
       <w:r>
         <w:t xml:space="preserve"> %, tato kontrola trvá 10 – 16 min rovnoměrně.</w:t>
       </w:r>
-      <w:bookmarkStart w:id="14" w:name="_GoBack"/>
+    </w:p>
+    <w:p>
+      <w:pPr>
+        <w:pStyle w:val="Styl1norm"/>
+      </w:pPr>
+    </w:p>
+    <w:p>
+      <w:pPr>
+        <w:pStyle w:val="Styl1norm"/>
+      </w:pPr>
+      <w:r>
+        <w:t xml:space="preserve">Z modelu jsou vypuštěny zanedbatelné doby přesunu mezi zařízeními linky. </w:t>
+      </w:r>
+    </w:p>
+    <w:p>
+      <w:pPr>
+        <w:pStyle w:val="Styl1H2"/>
+      </w:pPr>
+      <w:bookmarkStart w:id="14" w:name="_Toc529651545"/>
+      <w:r>
+        <w:t>3.1</w:t>
+      </w:r>
+      <w:r>
+        <w:tab/>
+      </w:r>
+      <w:r>
+        <w:t>Forma konceptuálního modelu</w:t>
+      </w:r>
       <w:bookmarkEnd w:id="14"/>
     </w:p>
     <w:p>
       <w:pPr>
         <w:pStyle w:val="Styl1norm"/>
       </w:pPr>
-    </w:p>
-    <w:p>
-      <w:pPr>
-        <w:pStyle w:val="Styl1norm"/>
-      </w:pPr>
-      <w:r>
-        <w:t xml:space="preserve">Z modelu jsou vypuštěny zanedbatelné doby přesunu mezi zařízeními linky. </w:t>
-      </w:r>
-    </w:p>
-    <w:p>
-      <w:pPr>
-        <w:pStyle w:val="Styl1H2"/>
-      </w:pPr>
-      <w:bookmarkStart w:id="15" w:name="_Toc529651545"/>
-      <w:r>
-        <w:t>3.1</w:t>
-      </w:r>
-      <w:r>
+      <w:r>
+        <w:t xml:space="preserve">Pro popis konceptuálního modelu jsme použili Petriho síť [1, str. 123,124], v ní jsou uvedeny nejpodstatnější informace. Petriho síť lze logicky rozdělit podle fází výroby na vstupní kontrolu, lisování, filtraci, rafinaci a výstupní kontrolu. </w:t>
+      </w:r>
+    </w:p>
+    <w:p>
+      <w:pPr>
+        <w:pStyle w:val="Styl1norm"/>
+      </w:pPr>
+      <w:r>
+        <w:t>Petriho síť je vyobrazena na obrázku 2:</w:t>
+      </w:r>
+    </w:p>
+    <w:p>
+      <w:pPr>
+        <w:pStyle w:val="Styl1norm"/>
+      </w:pPr>
+    </w:p>
+    <w:p>
+      <w:pPr>
+        <w:pStyle w:val="Styl1H1"/>
+        <w:rPr>
+          <w:lang w:val="cs-CZ"/>
+        </w:rPr>
+      </w:pPr>
+      <w:bookmarkStart w:id="15" w:name="_Toc529651546"/>
+      <w:r>
+        <w:rPr>
+          <w:lang w:val="cs-CZ"/>
+        </w:rPr>
+        <w:t>4</w:t>
+      </w:r>
+      <w:r>
+        <w:rPr>
+          <w:lang w:val="cs-CZ"/>
+        </w:rPr>
         <w:tab/>
       </w:r>
       <w:r>
-        <w:t>Forma konceptuálního modelu</w:t>
+        <w:rPr>
+          <w:lang w:val="cs-CZ"/>
+        </w:rPr>
+        <w:t>Architektura simulačního modelu/simulátoru</w:t>
       </w:r>
       <w:bookmarkEnd w:id="15"/>
     </w:p>
@@ -3152,55 +3191,6 @@
         <w:pStyle w:val="Styl1norm"/>
       </w:pPr>
       <w:r>
-        <w:t xml:space="preserve">Pro popis konceptuálního modelu jsme použili Petriho síť [1, str. 123,124], v ní jsou uvedeny nejpodstatnější informace. Petriho síť lze logicky rozdělit podle fází výroby na vstupní kontrolu, lisování, filtraci, rafinaci a výstupní kontrolu. </w:t>
-      </w:r>
-    </w:p>
-    <w:p>
-      <w:pPr>
-        <w:pStyle w:val="Styl1norm"/>
-      </w:pPr>
-      <w:r>
-        <w:t>Petriho síť je vyobrazena na obrázku 2:</w:t>
-      </w:r>
-    </w:p>
-    <w:p>
-      <w:pPr>
-        <w:pStyle w:val="Styl1norm"/>
-      </w:pPr>
-    </w:p>
-    <w:p>
-      <w:pPr>
-        <w:pStyle w:val="Styl1H1"/>
-        <w:rPr>
-          <w:lang w:val="cs-CZ"/>
-        </w:rPr>
-      </w:pPr>
-      <w:bookmarkStart w:id="16" w:name="_Toc529651546"/>
-      <w:r>
-        <w:rPr>
-          <w:lang w:val="cs-CZ"/>
-        </w:rPr>
-        <w:t>4</w:t>
-      </w:r>
-      <w:r>
-        <w:rPr>
-          <w:lang w:val="cs-CZ"/>
-        </w:rPr>
-        <w:tab/>
-      </w:r>
-      <w:r>
-        <w:rPr>
-          <w:lang w:val="cs-CZ"/>
-        </w:rPr>
-        <w:t>Architektura simulačního modelu/simulátoru</w:t>
-      </w:r>
-      <w:bookmarkEnd w:id="16"/>
-    </w:p>
-    <w:p>
-      <w:pPr>
-        <w:pStyle w:val="Styl1norm"/>
-      </w:pPr>
-      <w:r>
         <w:t xml:space="preserve">Transakce </w:t>
       </w:r>
       <w:r>
@@ -3248,26 +3238,43 @@
       <w:r>
         <w:t xml:space="preserve"> </w:t>
       </w:r>
-      <w:proofErr w:type="spellStart"/>
       <w:r>
         <w:rPr>
           <w:rFonts w:ascii="Courier New" w:hAnsi="Courier New" w:cs="Courier New"/>
         </w:rPr>
         <w:t>Generator</w:t>
       </w:r>
-      <w:proofErr w:type="spellEnd"/>
-      <w:r>
-        <w:t xml:space="preserve">, která dědí od třídy </w:t>
-      </w:r>
-      <w:proofErr w:type="spellStart"/>
-      <w:r>
-        <w:t>Event</w:t>
-      </w:r>
-      <w:proofErr w:type="spellEnd"/>
+      <w:r>
+        <w:t xml:space="preserve">, která dědí od třídy Event </w:t>
+      </w:r>
+      <w:r>
+        <w:t>[1,</w:t>
+      </w:r>
       <w:r>
         <w:t xml:space="preserve"> </w:t>
       </w:r>
       <w:r>
+        <w:t>str.</w:t>
+      </w:r>
+      <w:r>
+        <w:t xml:space="preserve"> 169</w:t>
+      </w:r>
+      <w:r>
+        <w:t>]</w:t>
+      </w:r>
+      <w:r>
+        <w:t xml:space="preserve">. Transakce reprezentuje příjezd kamionu a každých 8 hodin spouští proces </w:t>
+      </w:r>
+      <w:r>
+        <w:rPr>
+          <w:rFonts w:ascii="Courier New" w:hAnsi="Courier New" w:cs="Courier New"/>
+        </w:rPr>
+        <w:t>Kamion</w:t>
+      </w:r>
+      <w:r>
+        <w:t xml:space="preserve">, který dědí od třídy Process </w:t>
+      </w:r>
+      <w:r>
         <w:t>[1,</w:t>
       </w:r>
       <w:r>
@@ -3277,13 +3284,29 @@
         <w:t>str.</w:t>
       </w:r>
       <w:r>
-        <w:t xml:space="preserve"> 169</w:t>
+        <w:t xml:space="preserve"> </w:t>
+      </w:r>
+      <w:r>
+        <w:t>171</w:t>
       </w:r>
       <w:r>
         <w:t>]</w:t>
       </w:r>
       <w:r>
-        <w:t xml:space="preserve">. Transakce reprezentuje příjezd kamionu a každých 8 hodin spouští proces </w:t>
+        <w:t xml:space="preserve">. </w:t>
+      </w:r>
+    </w:p>
+    <w:p>
+      <w:pPr>
+        <w:pStyle w:val="Styl1norm"/>
+      </w:pPr>
+    </w:p>
+    <w:p>
+      <w:pPr>
+        <w:pStyle w:val="Styl1norm"/>
+      </w:pPr>
+      <w:r>
+        <w:t xml:space="preserve">Proces </w:t>
       </w:r>
       <w:r>
         <w:rPr>
@@ -3292,17 +3315,73 @@
         <w:t>Kamion</w:t>
       </w:r>
       <w:r>
-        <w:t xml:space="preserve">, který dědí od třídy </w:t>
-      </w:r>
-      <w:proofErr w:type="spellStart"/>
-      <w:r>
-        <w:t>Process</w:t>
-      </w:r>
-      <w:proofErr w:type="spellEnd"/>
+        <w:t xml:space="preserve"> nejprve zabere </w:t>
+      </w:r>
+      <w:r>
+        <w:t xml:space="preserve">zařízení </w:t>
+      </w:r>
+      <w:r>
+        <w:t>[1,</w:t>
+      </w:r>
       <w:r>
         <w:t xml:space="preserve"> </w:t>
       </w:r>
       <w:r>
+        <w:t>str.</w:t>
+      </w:r>
+      <w:r>
+        <w:t xml:space="preserve"> </w:t>
+      </w:r>
+      <w:r>
+        <w:t>180</w:t>
+      </w:r>
+      <w:r>
+        <w:t>]</w:t>
+      </w:r>
+      <w:r>
+        <w:t xml:space="preserve"> </w:t>
+      </w:r>
+      <w:r>
+        <w:rPr>
+          <w:rFonts w:ascii="Courier New" w:hAnsi="Courier New" w:cs="Courier New"/>
+        </w:rPr>
+        <w:t>VstupniKontrolaKvality</w:t>
+      </w:r>
+      <w:r>
+        <w:t xml:space="preserve">.  Na vstupní kontrole kvality se rozhodne, zda je přivezené řepkové semeno vyhovující, a pokud ano, vytváří 25 procesů </w:t>
+      </w:r>
+      <w:r>
+        <w:rPr>
+          <w:rFonts w:ascii="Courier New" w:hAnsi="Courier New" w:cs="Courier New"/>
+        </w:rPr>
+        <w:t>Repka</w:t>
+      </w:r>
+      <w:r>
+        <w:t>, kde každý proces modeluje 1 tunu řepky.</w:t>
+      </w:r>
+    </w:p>
+    <w:p>
+      <w:pPr>
+        <w:pStyle w:val="Styl1norm"/>
+      </w:pPr>
+    </w:p>
+    <w:p>
+      <w:pPr>
+        <w:pStyle w:val="Styl1norm"/>
+      </w:pPr>
+      <w:r>
+        <w:t xml:space="preserve">Proces </w:t>
+      </w:r>
+      <w:r>
+        <w:rPr>
+          <w:rFonts w:ascii="Courier New" w:hAnsi="Courier New" w:cs="Courier New"/>
+        </w:rPr>
+        <w:t>Repka</w:t>
+      </w:r>
+      <w:r>
+        <w:t xml:space="preserve"> je obsloužen skladištěm </w:t>
+      </w:r>
+      <w:r>
         <w:t>[1,</w:t>
       </w:r>
       <w:r>
@@ -3315,173 +3394,56 @@
         <w:t xml:space="preserve"> </w:t>
       </w:r>
       <w:r>
-        <w:t>171</w:t>
+        <w:t>184</w:t>
       </w:r>
       <w:r>
         <w:t>]</w:t>
       </w:r>
       <w:r>
-        <w:t xml:space="preserve">. </w:t>
-      </w:r>
-    </w:p>
-    <w:p>
-      <w:pPr>
-        <w:pStyle w:val="Styl1norm"/>
-      </w:pPr>
-    </w:p>
-    <w:p>
-      <w:pPr>
-        <w:pStyle w:val="Styl1norm"/>
-      </w:pPr>
-      <w:r>
-        <w:t xml:space="preserve">Proces </w:t>
+        <w:t xml:space="preserve"> </w:t>
       </w:r>
       <w:r>
         <w:rPr>
           <w:rFonts w:ascii="Courier New" w:hAnsi="Courier New" w:cs="Courier New"/>
         </w:rPr>
-        <w:t>Kamion</w:t>
-      </w:r>
-      <w:r>
-        <w:t xml:space="preserve"> nejprve zabere </w:t>
-      </w:r>
-      <w:r>
-        <w:t xml:space="preserve">zařízení </w:t>
-      </w:r>
-      <w:r>
-        <w:t>[1,</w:t>
-      </w:r>
-      <w:r>
-        <w:t xml:space="preserve"> </w:t>
-      </w:r>
-      <w:r>
-        <w:t>str.</w:t>
-      </w:r>
-      <w:r>
-        <w:t xml:space="preserve"> </w:t>
-      </w:r>
-      <w:r>
-        <w:t>180</w:t>
-      </w:r>
-      <w:r>
-        <w:t>]</w:t>
-      </w:r>
-      <w:r>
-        <w:t xml:space="preserve"> </w:t>
-      </w:r>
-      <w:proofErr w:type="spellStart"/>
+        <w:t>Lis1</w:t>
+      </w:r>
+      <w:r>
+        <w:t xml:space="preserve"> za vzniku </w:t>
+      </w:r>
+      <w:r>
+        <w:t xml:space="preserve">100 kg </w:t>
+      </w:r>
+      <w:r>
+        <w:t xml:space="preserve">extra panenského oleje, který je modelován procesem </w:t>
+      </w:r>
       <w:r>
         <w:rPr>
           <w:rFonts w:ascii="Courier New" w:hAnsi="Courier New" w:cs="Courier New"/>
         </w:rPr>
-        <w:t>VstupniKontrolaKvality</w:t>
-      </w:r>
-      <w:proofErr w:type="spellEnd"/>
-      <w:r>
-        <w:t xml:space="preserve">.  Na vstupní kontrole kvality se rozhodne, zda je přivezené řepkové semeno vyhovující, a pokud ano, vytváří 25 procesů </w:t>
-      </w:r>
-      <w:proofErr w:type="spellStart"/>
+        <w:t>ExtraPanenskyOlej</w:t>
+      </w:r>
+      <w:r>
+        <w:t>. Poté je obsloužen s</w:t>
+      </w:r>
+      <w:r>
+        <w:t xml:space="preserve">kladištěm </w:t>
+      </w:r>
       <w:r>
         <w:rPr>
           <w:rFonts w:ascii="Courier New" w:hAnsi="Courier New" w:cs="Courier New"/>
         </w:rPr>
-        <w:t>Repka</w:t>
-      </w:r>
-      <w:proofErr w:type="spellEnd"/>
-      <w:r>
-        <w:t>, kde každý proces modeluje 1 tunu řepky.</w:t>
-      </w:r>
-    </w:p>
-    <w:p>
-      <w:pPr>
-        <w:pStyle w:val="Styl1norm"/>
-      </w:pPr>
-    </w:p>
-    <w:p>
-      <w:pPr>
-        <w:pStyle w:val="Styl1norm"/>
-      </w:pPr>
-      <w:r>
-        <w:t xml:space="preserve">Proces </w:t>
-      </w:r>
-      <w:proofErr w:type="spellStart"/>
+        <w:t>Lis2</w:t>
+      </w:r>
+      <w:r>
+        <w:t xml:space="preserve">, současně vznikají 2 procesy </w:t>
+      </w:r>
       <w:r>
         <w:rPr>
           <w:rFonts w:ascii="Courier New" w:hAnsi="Courier New" w:cs="Courier New"/>
         </w:rPr>
-        <w:t>Repka</w:t>
-      </w:r>
-      <w:proofErr w:type="spellEnd"/>
-      <w:r>
-        <w:t xml:space="preserve"> je obsloužen skladištěm </w:t>
-      </w:r>
-      <w:r>
-        <w:t>[1,</w:t>
-      </w:r>
-      <w:r>
-        <w:t xml:space="preserve"> </w:t>
-      </w:r>
-      <w:r>
-        <w:t>str.</w:t>
-      </w:r>
-      <w:r>
-        <w:t xml:space="preserve"> </w:t>
-      </w:r>
-      <w:r>
-        <w:t>184</w:t>
-      </w:r>
-      <w:r>
-        <w:t>]</w:t>
-      </w:r>
-      <w:r>
-        <w:t xml:space="preserve"> </w:t>
-      </w:r>
-      <w:r>
-        <w:rPr>
-          <w:rFonts w:ascii="Courier New" w:hAnsi="Courier New" w:cs="Courier New"/>
-        </w:rPr>
-        <w:t>Lis1</w:t>
-      </w:r>
-      <w:r>
-        <w:t xml:space="preserve"> za vzniku </w:t>
-      </w:r>
-      <w:r>
-        <w:t xml:space="preserve">100 kg </w:t>
-      </w:r>
-      <w:r>
-        <w:t xml:space="preserve">extra panenského oleje, který je modelován procesem </w:t>
-      </w:r>
-      <w:proofErr w:type="spellStart"/>
-      <w:r>
-        <w:rPr>
-          <w:rFonts w:ascii="Courier New" w:hAnsi="Courier New" w:cs="Courier New"/>
-        </w:rPr>
-        <w:t>ExtraPanenskyOlej</w:t>
-      </w:r>
-      <w:proofErr w:type="spellEnd"/>
-      <w:r>
-        <w:t>. Poté je obsloužen s</w:t>
-      </w:r>
-      <w:r>
-        <w:t xml:space="preserve">kladištěm </w:t>
-      </w:r>
-      <w:r>
-        <w:rPr>
-          <w:rFonts w:ascii="Courier New" w:hAnsi="Courier New" w:cs="Courier New"/>
-        </w:rPr>
-        <w:t>Lis2</w:t>
-      </w:r>
-      <w:r>
-        <w:t xml:space="preserve">, současně vznikají 2 procesy </w:t>
-      </w:r>
-      <w:proofErr w:type="spellStart"/>
-      <w:r>
-        <w:rPr>
-          <w:rFonts w:ascii="Courier New" w:hAnsi="Courier New" w:cs="Courier New"/>
-        </w:rPr>
         <w:t>PanenskyOlej</w:t>
       </w:r>
-      <w:proofErr w:type="spellEnd"/>
       <w:r>
         <w:t xml:space="preserve"> (200 kg) </w:t>
       </w:r>
@@ -3489,25 +3451,21 @@
         <w:lastRenderedPageBreak/>
         <w:t xml:space="preserve">a proces </w:t>
       </w:r>
-      <w:proofErr w:type="spellStart"/>
       <w:r>
         <w:rPr>
           <w:rFonts w:ascii="Courier New" w:hAnsi="Courier New" w:cs="Courier New"/>
         </w:rPr>
         <w:t>Vylisky</w:t>
       </w:r>
-      <w:proofErr w:type="spellEnd"/>
       <w:r>
         <w:t xml:space="preserve"> (700 kg). Proces </w:t>
       </w:r>
-      <w:proofErr w:type="spellStart"/>
       <w:r>
         <w:rPr>
           <w:rFonts w:ascii="Courier New" w:hAnsi="Courier New" w:cs="Courier New"/>
         </w:rPr>
         <w:t>Vylisky</w:t>
       </w:r>
-      <w:proofErr w:type="spellEnd"/>
       <w:r>
         <w:t xml:space="preserve"> modeluje výlisky a slouží pro statistiku.</w:t>
       </w:r>
@@ -3539,36 +3497,30 @@
       <w:r>
         <w:t xml:space="preserve"> </w:t>
       </w:r>
-      <w:proofErr w:type="spellStart"/>
       <w:r>
         <w:rPr>
           <w:rFonts w:ascii="Courier New" w:hAnsi="Courier New" w:cs="Courier New"/>
         </w:rPr>
         <w:t>PanenskyOlej</w:t>
       </w:r>
-      <w:proofErr w:type="spellEnd"/>
       <w:r>
         <w:t xml:space="preserve"> podstupuje navíc rafinaci ve skladišti </w:t>
       </w:r>
-      <w:proofErr w:type="spellStart"/>
       <w:r>
         <w:rPr>
           <w:rFonts w:ascii="Courier New" w:hAnsi="Courier New" w:cs="Courier New"/>
         </w:rPr>
         <w:t>RafinacniJednotka</w:t>
       </w:r>
-      <w:proofErr w:type="spellEnd"/>
       <w:r>
         <w:t xml:space="preserve">. Na závěr oba procesy vstupují do skladiště </w:t>
       </w:r>
-      <w:proofErr w:type="spellStart"/>
       <w:r>
         <w:rPr>
           <w:rFonts w:ascii="Courier New" w:hAnsi="Courier New" w:cs="Courier New"/>
         </w:rPr>
         <w:t>VystupniKontrolaKvality</w:t>
       </w:r>
-      <w:proofErr w:type="spellEnd"/>
       <w:r>
         <w:t>, kde probíhá kontrola kvality.</w:t>
       </w:r>
@@ -3580,7 +3532,7 @@
           <w:lang w:val="cs-CZ"/>
         </w:rPr>
       </w:pPr>
-      <w:bookmarkStart w:id="17" w:name="_Toc529651547"/>
+      <w:bookmarkStart w:id="16" w:name="_Toc529651547"/>
       <w:r>
         <w:rPr>
           <w:lang w:val="cs-CZ"/>
@@ -3599,6 +3551,54 @@
         </w:rPr>
         <w:t>Podstata a průběh simulačních experimentů</w:t>
       </w:r>
+      <w:bookmarkEnd w:id="16"/>
+    </w:p>
+    <w:p>
+      <w:pPr>
+        <w:pStyle w:val="Styl1norm"/>
+      </w:pPr>
+      <w:r>
+        <w:t>Cílem experimentů je odhalit slabá místa v modelu, kt</w:t>
+      </w:r>
+      <w:r>
+        <w:t>eré by zpomalovali výrobní linku</w:t>
+      </w:r>
+      <w:r>
+        <w:t xml:space="preserve"> při </w:t>
+      </w:r>
+      <w:r>
+        <w:t xml:space="preserve">zvýšení vstupu </w:t>
+      </w:r>
+      <w:r>
+        <w:t xml:space="preserve">řepky </w:t>
+      </w:r>
+      <w:r>
+        <w:t>o 30 %</w:t>
+      </w:r>
+      <w:r>
+        <w:t xml:space="preserve"> a následně optimalizovat linku</w:t>
+      </w:r>
+      <w:r>
+        <w:t xml:space="preserve"> tak, aby byla schopna zpracovávat toto množství ve stejném čase jako předtím.</w:t>
+      </w:r>
+    </w:p>
+    <w:p>
+      <w:pPr>
+        <w:pStyle w:val="Styl1H2"/>
+      </w:pPr>
+      <w:bookmarkStart w:id="17" w:name="_Toc529651548"/>
+      <w:r>
+        <w:t>5</w:t>
+      </w:r>
+      <w:r>
+        <w:t>.1</w:t>
+      </w:r>
+      <w:r>
+        <w:tab/>
+      </w:r>
+      <w:r>
+        <w:t>Postup experimentování</w:t>
+      </w:r>
       <w:bookmarkEnd w:id="17"/>
     </w:p>
     <w:p>
@@ -3606,10 +3606,135 @@
         <w:pStyle w:val="Styl1norm"/>
       </w:pPr>
       <w:r>
-        <w:t xml:space="preserve">Cílem experimentů je odhalit slabá místa v modelu, které by zpomalovali výrobní linky při </w:t>
-      </w:r>
-      <w:r>
-        <w:t xml:space="preserve">zvýšení vstupu </w:t>
+        <w:t>Nejprve spustíme simulaci se základním nastavením. Výsledná data budou analyzována. Poté spustíme simulaci se změněnými parametry, zanalyzujeme výsledky a porovnáme s výsledky ze základního nastavení.</w:t>
+      </w:r>
+    </w:p>
+    <w:p>
+      <w:pPr>
+        <w:pStyle w:val="Styl1norm"/>
+      </w:pPr>
+    </w:p>
+    <w:p>
+      <w:pPr>
+        <w:pStyle w:val="Styl1H2"/>
+      </w:pPr>
+      <w:bookmarkStart w:id="18" w:name="_Toc529651549"/>
+      <w:r>
+        <w:t>5</w:t>
+      </w:r>
+      <w:r>
+        <w:t>.2</w:t>
+      </w:r>
+      <w:r>
+        <w:tab/>
+      </w:r>
+      <w:r>
+        <w:t>Dokumentace jednotlivých experimentů</w:t>
+      </w:r>
+      <w:bookmarkEnd w:id="18"/>
+    </w:p>
+    <w:p>
+      <w:pPr>
+        <w:pStyle w:val="Styl1norm"/>
+      </w:pPr>
+      <w:r>
+        <w:t>Následující podkapitoly popisují jednotlivé experimenty, jejich cíle, výsledky simulace a jejich interpretace.</w:t>
+      </w:r>
+    </w:p>
+    <w:p>
+      <w:pPr>
+        <w:pStyle w:val="Styl1norm"/>
+      </w:pPr>
+    </w:p>
+    <w:p>
+      <w:pPr>
+        <w:pStyle w:val="Styl1H3"/>
+        <w:rPr>
+          <w:sz w:val="40"/>
+        </w:rPr>
+      </w:pPr>
+      <w:bookmarkStart w:id="19" w:name="_Toc529651550"/>
+      <w:r>
+        <w:t>5.2.1</w:t>
+      </w:r>
+      <w:r>
+        <w:t xml:space="preserve"> </w:t>
+      </w:r>
+      <w:r>
+        <w:t xml:space="preserve"> </w:t>
+      </w:r>
+      <w:bookmarkEnd w:id="19"/>
+      <w:r>
+        <w:t>Referenční experiment</w:t>
+      </w:r>
+    </w:p>
+    <w:p>
+      <w:pPr>
+        <w:pStyle w:val="Styl1norm"/>
+      </w:pPr>
+      <w:r>
+        <w:t>Simulace</w:t>
+      </w:r>
+      <w:r>
+        <w:t xml:space="preserve"> byla spuštěna se základním nastavením. Tento experiment slouží k porovnávání s dalšími experimenty</w:t>
+      </w:r>
+      <w:r>
+        <w:t xml:space="preserve"> a k ověření validity modelu</w:t>
+      </w:r>
+      <w:r>
+        <w:t xml:space="preserve">. Simulace běžela 7 dní modelového času. </w:t>
+      </w:r>
+      <w:r>
+        <w:t>Kamiony přijížděli v intervalu 16 h.</w:t>
+      </w:r>
+    </w:p>
+    <w:p>
+      <w:pPr>
+        <w:pStyle w:val="Styl1norm"/>
+      </w:pPr>
+    </w:p>
+    <w:p>
+      <w:pPr>
+        <w:pStyle w:val="Styl1norm"/>
+      </w:pPr>
+      <w:r>
+        <w:lastRenderedPageBreak/>
+        <w:t xml:space="preserve">Celkem bylo vyprodukováno x l extra panenského oleje, y l stolního oleje a z kg výlisků. Dalšími sledovanými veličinami byly průměrné délky front u všech obslužných linek v systému a </w:t>
+      </w:r>
+      <w:r>
+        <w:t>průměrná a maximální kapacita obslužných linek.</w:t>
+      </w:r>
+    </w:p>
+    <w:p>
+      <w:pPr>
+        <w:pStyle w:val="Styl1norm"/>
+      </w:pPr>
+    </w:p>
+    <w:p>
+      <w:pPr>
+        <w:pStyle w:val="Styl1norm"/>
+      </w:pPr>
+    </w:p>
+    <w:p>
+      <w:pPr>
+        <w:pStyle w:val="Styl1norm"/>
+      </w:pPr>
+      <w:r>
+        <w:t>Z histogramu x vyplývá, že nejpomalejší část systému je y.</w:t>
+      </w:r>
+    </w:p>
+    <w:p>
+      <w:pPr>
+        <w:pStyle w:val="Styl1H3"/>
+        <w:rPr>
+          <w:sz w:val="40"/>
+        </w:rPr>
+      </w:pPr>
+      <w:r>
+        <w:t>5.2.1  Z</w:t>
+      </w:r>
+      <w:r>
+        <w:t xml:space="preserve">výšení vstupu </w:t>
       </w:r>
       <w:r>
         <w:t xml:space="preserve">řepky </w:t>
@@ -3617,70 +3742,53 @@
       <w:r>
         <w:t>o 30 %</w:t>
       </w:r>
-      <w:r>
-        <w:t xml:space="preserve"> a následně optimalizovat linku</w:t>
-      </w:r>
-      <w:r>
-        <w:t xml:space="preserve"> tak, aby byla schopna zpracovávat toto množství ve stejném čase jako předtím.</w:t>
-      </w:r>
-    </w:p>
-    <w:p>
-      <w:pPr>
-        <w:pStyle w:val="Styl1H2"/>
-      </w:pPr>
-      <w:bookmarkStart w:id="18" w:name="_Toc529651548"/>
-      <w:r>
-        <w:t>5</w:t>
-      </w:r>
-      <w:r>
-        <w:t>.1</w:t>
-      </w:r>
-      <w:r>
-        <w:tab/>
-      </w:r>
-      <w:r>
-        <w:t>Postup experimentování</w:t>
-      </w:r>
-      <w:bookmarkEnd w:id="18"/>
-    </w:p>
-    <w:p>
-      <w:pPr>
-        <w:pStyle w:val="Styl1norm"/>
-      </w:pPr>
-      <w:r>
-        <w:t>Nejprve spustíme simulaci se základním nastavením. Výsledná data budou analyzována. Poté spustíme simulaci se změněnými parametry, zanalyzujeme výsledky a porovnáme s výsledky ze základního nastavení.</w:t>
-      </w:r>
-    </w:p>
-    <w:p>
-      <w:pPr>
-        <w:pStyle w:val="Styl1norm"/>
-      </w:pPr>
-    </w:p>
-    <w:p>
-      <w:pPr>
-        <w:pStyle w:val="Styl1H2"/>
-      </w:pPr>
-      <w:bookmarkStart w:id="19" w:name="_Toc529651549"/>
-      <w:r>
-        <w:t>5</w:t>
-      </w:r>
-      <w:r>
-        <w:t>.2</w:t>
-      </w:r>
-      <w:r>
-        <w:tab/>
-      </w:r>
-      <w:r>
-        <w:t>Dokumentace jednotlivých experimentů</w:t>
-      </w:r>
-      <w:bookmarkEnd w:id="19"/>
-    </w:p>
-    <w:p>
-      <w:pPr>
-        <w:pStyle w:val="Styl1norm"/>
-      </w:pPr>
-      <w:r>
-        <w:t>Následující podkapitoly popisují jednotlivé experimenty, jejich cíle, výsledky simulace a jejich interpretace.</w:t>
+    </w:p>
+    <w:p>
+      <w:pPr>
+        <w:pStyle w:val="Styl1norm"/>
+      </w:pPr>
+      <w:r>
+        <w:t xml:space="preserve">Simulace byla spuštěna se zvýšeným vstupem řepkového semene o 30 %, kamiony tedy přijížděly v intervalu 12 h 18 min. Cílem experimentu je odhalit úzká hrdla v systému. </w:t>
+      </w:r>
+    </w:p>
+    <w:p>
+      <w:pPr>
+        <w:pStyle w:val="Styl1norm"/>
+      </w:pPr>
+      <w:r>
+        <w:t>Celkem bylo vyprodukováno x l extra panenského oleje, y l stolního oleje a z kg výlisků.</w:t>
+      </w:r>
+      <w:r>
+        <w:t xml:space="preserve"> </w:t>
+      </w:r>
+      <w:r>
+        <w:t>Níže jsou výsledné histogramy:</w:t>
+      </w:r>
+    </w:p>
+    <w:p>
+      <w:pPr>
+        <w:pStyle w:val="Styl1norm"/>
+      </w:pPr>
+    </w:p>
+    <w:p>
+      <w:pPr>
+        <w:pStyle w:val="Styl1norm"/>
+      </w:pPr>
+      <w:r>
+        <w:t>Na první pohled můžeme vidět, že …</w:t>
+      </w:r>
+    </w:p>
+    <w:p>
+      <w:pPr>
+        <w:pStyle w:val="Styl1norm"/>
+      </w:pPr>
+    </w:p>
+    <w:p>
+      <w:pPr>
+        <w:pStyle w:val="Styl1norm"/>
+      </w:pPr>
+      <w:r>
+        <w:t>Model jsme proto upravili zkrácení doby … a simulaci spustili znovu. Očekávali jsme přibližně stejné výsledky jako při referenčním experimentu.</w:t>
       </w:r>
     </w:p>
     <w:p>
@@ -3695,41 +3803,60 @@
           <w:sz w:val="40"/>
         </w:rPr>
       </w:pPr>
-      <w:bookmarkStart w:id="20" w:name="_Toc529651550"/>
-      <w:proofErr w:type="gramStart"/>
-      <w:r>
-        <w:t>5.2.1</w:t>
-      </w:r>
-      <w:r>
-        <w:t xml:space="preserve"> </w:t>
-      </w:r>
-      <w:r>
-        <w:t xml:space="preserve"> Z</w:t>
-      </w:r>
-      <w:r>
-        <w:t>výšení</w:t>
-      </w:r>
-      <w:proofErr w:type="gramEnd"/>
-      <w:r>
-        <w:t xml:space="preserve"> vstupu </w:t>
-      </w:r>
-      <w:r>
-        <w:t xml:space="preserve">řepky </w:t>
-      </w:r>
-      <w:r>
-        <w:t>o 30 %</w:t>
-      </w:r>
+      <w:r>
+        <w:t xml:space="preserve">5.2.1  </w:t>
+      </w:r>
+      <w:r>
+        <w:t>Vliv zvýšení teploty při rafinaci na kvalitu oleje</w:t>
+      </w:r>
+    </w:p>
+    <w:p>
+      <w:pPr>
+        <w:pStyle w:val="Styl1norm"/>
+      </w:pPr>
+      <w:r>
+        <w:t xml:space="preserve">Cílem experimentu je ověřit smysluplnost zvýšení teploty při rafinaci o 10 </w:t>
+      </w:r>
+      <w:r>
+        <w:rPr>
+          <w:rFonts w:hint="eastAsia"/>
+        </w:rPr>
+        <w:t>℃</w:t>
+      </w:r>
+      <w:r>
+        <w:t xml:space="preserve">. Tímto zvýšením dokážeme zrychlit rafinaci o </w:t>
+      </w:r>
+      <w:r>
+        <w:t>7 min, avšak zároveň při vyšších teplotách vzniká více škodlivých látek v oleji. Pravděpodobnost, že výsledný stolní olej bude nekvalitní tedy roste na 0,1 %.</w:t>
+      </w:r>
+    </w:p>
+    <w:p>
+      <w:pPr>
+        <w:pStyle w:val="Styl1norm"/>
+      </w:pPr>
+    </w:p>
+    <w:p>
+      <w:pPr>
+        <w:pStyle w:val="Styl1norm"/>
+      </w:pPr>
+      <w:r>
+        <w:t>Celkem bylo vyprodukováno x l extra panenského oleje, y l stolního oleje a z kg výlisků.</w:t>
+      </w:r>
+    </w:p>
+    <w:p>
+      <w:pPr>
+        <w:pStyle w:val="Styl1norm"/>
+      </w:pPr>
+    </w:p>
+    <w:p>
+      <w:pPr>
+        <w:pStyle w:val="Styl1norm"/>
+      </w:pPr>
+      <w:r>
+        <w:t>Z toho lze usoudit, že …</w:t>
+      </w:r>
+      <w:bookmarkStart w:id="20" w:name="_GoBack"/>
       <w:bookmarkEnd w:id="20"/>
-    </w:p>
-    <w:p>
-      <w:pPr>
-        <w:pStyle w:val="Styl1norm"/>
-      </w:pPr>
-      <w:proofErr w:type="spellStart"/>
-      <w:r>
-        <w:t>blabla</w:t>
-      </w:r>
-      <w:proofErr w:type="spellEnd"/>
     </w:p>
     <w:p>
       <w:pPr>
@@ -3831,13 +3958,8 @@
           <w:numId w:val="2"/>
         </w:numPr>
       </w:pPr>
-      <w:proofErr w:type="spellStart"/>
-      <w:r>
-        <w:t>Peringer</w:t>
-      </w:r>
-      <w:proofErr w:type="spellEnd"/>
-      <w:r>
-        <w:t xml:space="preserve"> P., SIMLIB/C++</w:t>
+      <w:r>
+        <w:t>Peringer P., SIMLIB/C++</w:t>
       </w:r>
       <w:r>
         <w:br/>
@@ -4036,23 +4158,7 @@
         </w:numPr>
       </w:pPr>
       <w:r>
-        <w:t xml:space="preserve">Modulová lisovna </w:t>
-      </w:r>
-      <w:proofErr w:type="spellStart"/>
-      <w:r>
-        <w:t>Compact</w:t>
-      </w:r>
-      <w:proofErr w:type="spellEnd"/>
-      <w:r>
-        <w:t xml:space="preserve">, </w:t>
-      </w:r>
-      <w:proofErr w:type="spellStart"/>
-      <w:r>
-        <w:t>Farmet</w:t>
-      </w:r>
-      <w:proofErr w:type="spellEnd"/>
-      <w:r>
-        <w:t xml:space="preserve"> a.s.</w:t>
+        <w:t>Modulová lisovna Compact, Farmet a.s.</w:t>
       </w:r>
       <w:r>
         <w:br/>

</xml_diff>

<commit_message>
petri net image description
</commit_message>
<xml_diff>
--- a/Dokumentace.docx
+++ b/Dokumentace.docx
@@ -2393,7 +2393,23 @@
           <w:rFonts w:ascii="Yu Gothic Medium" w:eastAsia="Yu Gothic Medium" w:hAnsi="Yu Gothic Medium" w:cs="Yu Gothic Medium"/>
           <w:color w:val="000000"/>
         </w:rPr>
-        <w:t xml:space="preserve">Graf Petriho sítě byl vytvořen v online nástroji draw.io [3]. Dle zadání projektu byl k implementaci simulačního modelu použit jazyk C++ s knihovnou SIMLIB/C++ [2]. Výsledné programy byly spuštěny na operačním systému Linux, distribuce Ubuntu 14.04. Grafy byly vytvořeny v aplikaci Microsoft Word. </w:t>
+        <w:t xml:space="preserve">Graf Petriho sítě byl vytvořen v online nástroji draw.io [3]. Dle zadání projektu byl k implementaci simulačního modelu použit jazyk C++ s knihovnou SIMLIB/C++ [2]. Výsledné programy byly spuštěny na operačním systému Linux, distribuce </w:t>
+      </w:r>
+      <w:proofErr w:type="spellStart"/>
+      <w:r>
+        <w:rPr>
+          <w:rFonts w:ascii="Yu Gothic Medium" w:eastAsia="Yu Gothic Medium" w:hAnsi="Yu Gothic Medium" w:cs="Yu Gothic Medium"/>
+          <w:color w:val="000000"/>
+        </w:rPr>
+        <w:t>Ubuntu</w:t>
+      </w:r>
+      <w:proofErr w:type="spellEnd"/>
+      <w:r>
+        <w:rPr>
+          <w:rFonts w:ascii="Yu Gothic Medium" w:eastAsia="Yu Gothic Medium" w:hAnsi="Yu Gothic Medium" w:cs="Yu Gothic Medium"/>
+          <w:color w:val="000000"/>
+        </w:rPr>
+        <w:t xml:space="preserve"> 14.04. Grafy byly vytvořeny v aplikaci Microsoft Word. </w:t>
       </w:r>
     </w:p>
     <w:p>
@@ -3215,8 +3231,8 @@
         <w:lastRenderedPageBreak/>
         <w:drawing>
           <wp:inline distT="0" distB="0" distL="0" distR="0" wp14:anchorId="0A028D67" wp14:editId="1EF767E2">
-            <wp:extent cx="5749290" cy="6659092"/>
-            <wp:effectExtent l="0" t="0" r="3810" b="8890"/>
+            <wp:extent cx="5700627" cy="6602730"/>
+            <wp:effectExtent l="0" t="0" r="0" b="7620"/>
             <wp:docPr id="9" name="Obrázek 9"/>
             <wp:cNvGraphicFramePr>
               <a:graphicFrameLocks xmlns:a="http://schemas.openxmlformats.org/drawingml/2006/main" noChangeAspect="1"/>
@@ -3243,7 +3259,7 @@
                   <pic:spPr>
                     <a:xfrm>
                       <a:off x="0" y="0"/>
-                      <a:ext cx="5751599" cy="6661767"/>
+                      <a:ext cx="5709558" cy="6613074"/>
                     </a:xfrm>
                     <a:prstGeom prst="rect">
                       <a:avLst/>
@@ -3258,6 +3274,45 @@
     </w:p>
     <w:p>
       <w:pPr>
+        <w:pBdr>
+          <w:top w:val="nil"/>
+          <w:left w:val="nil"/>
+          <w:bottom w:val="nil"/>
+          <w:right w:val="nil"/>
+          <w:between w:val="nil"/>
+        </w:pBdr>
+        <w:jc w:val="center"/>
+        <w:rPr>
+          <w:rFonts w:ascii="Yu Gothic Medium" w:eastAsia="Yu Gothic Medium" w:hAnsi="Yu Gothic Medium" w:cs="Yu Gothic Medium"/>
+          <w:color w:val="000000"/>
+        </w:rPr>
+      </w:pPr>
+      <w:r>
+        <w:rPr>
+          <w:rFonts w:ascii="Yu Gothic Medium" w:eastAsia="Yu Gothic Medium" w:hAnsi="Yu Gothic Medium" w:cs="Yu Gothic Medium"/>
+          <w:color w:val="000000"/>
+        </w:rPr>
+        <w:t>Petriho síť modelu výrobny řepkového oleje</w:t>
+      </w:r>
+      <w:r>
+        <w:rPr>
+          <w:rFonts w:ascii="Yu Gothic Medium" w:eastAsia="Yu Gothic Medium" w:hAnsi="Yu Gothic Medium" w:cs="Yu Gothic Medium"/>
+          <w:color w:val="000000"/>
+        </w:rPr>
+        <w:t xml:space="preserve"> obr. </w:t>
+      </w:r>
+      <w:r>
+        <w:rPr>
+          <w:rFonts w:ascii="Yu Gothic Medium" w:eastAsia="Yu Gothic Medium" w:hAnsi="Yu Gothic Medium" w:cs="Yu Gothic Medium"/>
+          <w:color w:val="000000"/>
+        </w:rPr>
+        <w:t>2</w:t>
+      </w:r>
+      <w:bookmarkStart w:id="11" w:name="_GoBack"/>
+      <w:bookmarkEnd w:id="11"/>
+    </w:p>
+    <w:p>
+      <w:pPr>
         <w:keepNext/>
         <w:pBdr>
           <w:top w:val="nil"/>
@@ -3274,8 +3329,8 @@
           <w:szCs w:val="44"/>
         </w:rPr>
       </w:pPr>
-      <w:bookmarkStart w:id="11" w:name="_3rdcrjn" w:colFirst="0" w:colLast="0"/>
-      <w:bookmarkEnd w:id="11"/>
+      <w:bookmarkStart w:id="12" w:name="_3rdcrjn" w:colFirst="0" w:colLast="0"/>
+      <w:bookmarkEnd w:id="12"/>
       <w:r>
         <w:rPr>
           <w:rFonts w:ascii="Yu Gothic Medium" w:eastAsia="Yu Gothic Medium" w:hAnsi="Yu Gothic Medium" w:cs="Yu Gothic Medium"/>
@@ -3317,6 +3372,7 @@
         </w:rPr>
         <w:t xml:space="preserve">Transakce [1, str. 136] systému jsou generovány událostí [1, str. 169] </w:t>
       </w:r>
+      <w:proofErr w:type="spellStart"/>
       <w:r>
         <w:rPr>
           <w:rFonts w:ascii="Courier New" w:eastAsia="Courier New" w:hAnsi="Courier New" w:cs="Courier New"/>
@@ -3324,12 +3380,29 @@
         </w:rPr>
         <w:t>Generator</w:t>
       </w:r>
-      <w:r>
-        <w:rPr>
-          <w:rFonts w:ascii="Yu Gothic Medium" w:eastAsia="Yu Gothic Medium" w:hAnsi="Yu Gothic Medium" w:cs="Yu Gothic Medium"/>
-          <w:color w:val="000000"/>
-        </w:rPr>
-        <w:t xml:space="preserve">, která dědí od třídy Event [1, str. 169]. Transakce reprezentuje příjezd kamionu a každých 8 hodin spouští proces </w:t>
+      <w:proofErr w:type="spellEnd"/>
+      <w:r>
+        <w:rPr>
+          <w:rFonts w:ascii="Yu Gothic Medium" w:eastAsia="Yu Gothic Medium" w:hAnsi="Yu Gothic Medium" w:cs="Yu Gothic Medium"/>
+          <w:color w:val="000000"/>
+        </w:rPr>
+        <w:t xml:space="preserve">, která dědí od třídy </w:t>
+      </w:r>
+      <w:proofErr w:type="spellStart"/>
+      <w:r>
+        <w:rPr>
+          <w:rFonts w:ascii="Yu Gothic Medium" w:eastAsia="Yu Gothic Medium" w:hAnsi="Yu Gothic Medium" w:cs="Yu Gothic Medium"/>
+          <w:color w:val="000000"/>
+        </w:rPr>
+        <w:t>Event</w:t>
+      </w:r>
+      <w:proofErr w:type="spellEnd"/>
+      <w:r>
+        <w:rPr>
+          <w:rFonts w:ascii="Yu Gothic Medium" w:eastAsia="Yu Gothic Medium" w:hAnsi="Yu Gothic Medium" w:cs="Yu Gothic Medium"/>
+          <w:color w:val="000000"/>
+        </w:rPr>
+        <w:t xml:space="preserve"> [1, str. 169]. Transakce reprezentuje příjezd kamionu a každých 8 hodin spouští proces </w:t>
       </w:r>
       <w:r>
         <w:rPr>
@@ -3343,7 +3416,23 @@
           <w:rFonts w:ascii="Yu Gothic Medium" w:eastAsia="Yu Gothic Medium" w:hAnsi="Yu Gothic Medium" w:cs="Yu Gothic Medium"/>
           <w:color w:val="000000"/>
         </w:rPr>
-        <w:t xml:space="preserve">, který dědí od třídy Process [1, str. 171]. </w:t>
+        <w:t xml:space="preserve">, který dědí od třídy </w:t>
+      </w:r>
+      <w:proofErr w:type="spellStart"/>
+      <w:r>
+        <w:rPr>
+          <w:rFonts w:ascii="Yu Gothic Medium" w:eastAsia="Yu Gothic Medium" w:hAnsi="Yu Gothic Medium" w:cs="Yu Gothic Medium"/>
+          <w:color w:val="000000"/>
+        </w:rPr>
+        <w:t>Process</w:t>
+      </w:r>
+      <w:proofErr w:type="spellEnd"/>
+      <w:r>
+        <w:rPr>
+          <w:rFonts w:ascii="Yu Gothic Medium" w:eastAsia="Yu Gothic Medium" w:hAnsi="Yu Gothic Medium" w:cs="Yu Gothic Medium"/>
+          <w:color w:val="000000"/>
+        </w:rPr>
+        <w:t xml:space="preserve"> [1, str. 171]. </w:t>
       </w:r>
     </w:p>
     <w:p>
@@ -3396,6 +3485,7 @@
         </w:rPr>
         <w:t xml:space="preserve"> nejprve zabere zařízení [1, str. 180] </w:t>
       </w:r>
+      <w:proofErr w:type="spellStart"/>
       <w:r>
         <w:rPr>
           <w:rFonts w:ascii="Courier New" w:eastAsia="Courier New" w:hAnsi="Courier New" w:cs="Courier New"/>
@@ -3403,6 +3493,7 @@
         </w:rPr>
         <w:t>VstupniKontrolaKvality</w:t>
       </w:r>
+      <w:proofErr w:type="spellEnd"/>
       <w:r>
         <w:rPr>
           <w:rFonts w:ascii="Yu Gothic Medium" w:eastAsia="Yu Gothic Medium" w:hAnsi="Yu Gothic Medium" w:cs="Yu Gothic Medium"/>
@@ -3410,6 +3501,7 @@
         </w:rPr>
         <w:t xml:space="preserve">.  Na vstupní kontrole kvality se rozhodne, zda je přivezené řepkové semeno vyhovující, a pokud ano, vytváří 25 procesů </w:t>
       </w:r>
+      <w:proofErr w:type="spellStart"/>
       <w:r>
         <w:rPr>
           <w:rFonts w:ascii="Courier New" w:eastAsia="Courier New" w:hAnsi="Courier New" w:cs="Courier New"/>
@@ -3417,6 +3509,7 @@
         </w:rPr>
         <w:t>Repka</w:t>
       </w:r>
+      <w:proofErr w:type="spellEnd"/>
       <w:r>
         <w:rPr>
           <w:rFonts w:ascii="Yu Gothic Medium" w:eastAsia="Yu Gothic Medium" w:hAnsi="Yu Gothic Medium" w:cs="Yu Gothic Medium"/>
@@ -3461,6 +3554,7 @@
         </w:rPr>
         <w:t xml:space="preserve">Proces </w:t>
       </w:r>
+      <w:proofErr w:type="spellStart"/>
       <w:r>
         <w:rPr>
           <w:rFonts w:ascii="Courier New" w:eastAsia="Courier New" w:hAnsi="Courier New" w:cs="Courier New"/>
@@ -3468,6 +3562,7 @@
         </w:rPr>
         <w:t>Repka</w:t>
       </w:r>
+      <w:proofErr w:type="spellEnd"/>
       <w:r>
         <w:rPr>
           <w:rFonts w:ascii="Yu Gothic Medium" w:eastAsia="Yu Gothic Medium" w:hAnsi="Yu Gothic Medium" w:cs="Yu Gothic Medium"/>
@@ -3489,6 +3584,7 @@
         </w:rPr>
         <w:t xml:space="preserve"> za vzniku 100 kg extra panenského oleje, který je modelován procesem </w:t>
       </w:r>
+      <w:proofErr w:type="spellStart"/>
       <w:r>
         <w:rPr>
           <w:rFonts w:ascii="Courier New" w:eastAsia="Courier New" w:hAnsi="Courier New" w:cs="Courier New"/>
@@ -3496,6 +3592,7 @@
         </w:rPr>
         <w:t>ExtraPanenskyOlej</w:t>
       </w:r>
+      <w:proofErr w:type="spellEnd"/>
       <w:r>
         <w:rPr>
           <w:rFonts w:ascii="Yu Gothic Medium" w:eastAsia="Yu Gothic Medium" w:hAnsi="Yu Gothic Medium" w:cs="Yu Gothic Medium"/>
@@ -3517,6 +3614,7 @@
         </w:rPr>
         <w:t xml:space="preserve">, současně vznikají 2 procesy </w:t>
       </w:r>
+      <w:proofErr w:type="spellStart"/>
       <w:r>
         <w:rPr>
           <w:rFonts w:ascii="Courier New" w:eastAsia="Courier New" w:hAnsi="Courier New" w:cs="Courier New"/>
@@ -3524,6 +3622,7 @@
         </w:rPr>
         <w:t>PanenskyOlej</w:t>
       </w:r>
+      <w:proofErr w:type="spellEnd"/>
       <w:r>
         <w:rPr>
           <w:rFonts w:ascii="Yu Gothic Medium" w:eastAsia="Yu Gothic Medium" w:hAnsi="Yu Gothic Medium" w:cs="Yu Gothic Medium"/>
@@ -3531,6 +3630,7 @@
         </w:rPr>
         <w:t xml:space="preserve"> (200 kg) a proces </w:t>
       </w:r>
+      <w:proofErr w:type="spellStart"/>
       <w:r>
         <w:rPr>
           <w:rFonts w:ascii="Courier New" w:eastAsia="Courier New" w:hAnsi="Courier New" w:cs="Courier New"/>
@@ -3538,6 +3638,7 @@
         </w:rPr>
         <w:t>Vylisky</w:t>
       </w:r>
+      <w:proofErr w:type="spellEnd"/>
       <w:r>
         <w:rPr>
           <w:rFonts w:ascii="Yu Gothic Medium" w:eastAsia="Yu Gothic Medium" w:hAnsi="Yu Gothic Medium" w:cs="Yu Gothic Medium"/>
@@ -3545,6 +3646,7 @@
         </w:rPr>
         <w:t xml:space="preserve"> (700 kg). Proces </w:t>
       </w:r>
+      <w:proofErr w:type="spellStart"/>
       <w:r>
         <w:rPr>
           <w:rFonts w:ascii="Courier New" w:eastAsia="Courier New" w:hAnsi="Courier New" w:cs="Courier New"/>
@@ -3552,6 +3654,7 @@
         </w:rPr>
         <w:t>Vylisky</w:t>
       </w:r>
+      <w:proofErr w:type="spellEnd"/>
       <w:r>
         <w:rPr>
           <w:rFonts w:ascii="Yu Gothic Medium" w:eastAsia="Yu Gothic Medium" w:hAnsi="Yu Gothic Medium" w:cs="Yu Gothic Medium"/>
@@ -3610,6 +3713,7 @@
         </w:rPr>
         <w:t xml:space="preserve">. Proces </w:t>
       </w:r>
+      <w:proofErr w:type="spellStart"/>
       <w:r>
         <w:rPr>
           <w:rFonts w:ascii="Courier New" w:eastAsia="Courier New" w:hAnsi="Courier New" w:cs="Courier New"/>
@@ -3617,6 +3721,7 @@
         </w:rPr>
         <w:t>PanenskyOlej</w:t>
       </w:r>
+      <w:proofErr w:type="spellEnd"/>
       <w:r>
         <w:rPr>
           <w:rFonts w:ascii="Yu Gothic Medium" w:eastAsia="Yu Gothic Medium" w:hAnsi="Yu Gothic Medium" w:cs="Yu Gothic Medium"/>
@@ -3624,6 +3729,7 @@
         </w:rPr>
         <w:t xml:space="preserve"> podstupuje navíc rafinaci ve skladišti </w:t>
       </w:r>
+      <w:proofErr w:type="spellStart"/>
       <w:r>
         <w:rPr>
           <w:rFonts w:ascii="Courier New" w:eastAsia="Courier New" w:hAnsi="Courier New" w:cs="Courier New"/>
@@ -3631,6 +3737,7 @@
         </w:rPr>
         <w:t>RafinacniJednotka</w:t>
       </w:r>
+      <w:proofErr w:type="spellEnd"/>
       <w:r>
         <w:rPr>
           <w:rFonts w:ascii="Yu Gothic Medium" w:eastAsia="Yu Gothic Medium" w:hAnsi="Yu Gothic Medium" w:cs="Yu Gothic Medium"/>
@@ -3638,6 +3745,7 @@
         </w:rPr>
         <w:t xml:space="preserve">. Při rafinaci proces </w:t>
       </w:r>
+      <w:proofErr w:type="spellStart"/>
       <w:r>
         <w:rPr>
           <w:rFonts w:ascii="Courier New" w:eastAsia="Courier New" w:hAnsi="Courier New" w:cs="Courier New"/>
@@ -3645,6 +3753,7 @@
         </w:rPr>
         <w:t>PanenskyOlej</w:t>
       </w:r>
+      <w:proofErr w:type="spellEnd"/>
       <w:r>
         <w:rPr>
           <w:rFonts w:ascii="Yu Gothic Medium" w:eastAsia="Yu Gothic Medium" w:hAnsi="Yu Gothic Medium" w:cs="Yu Gothic Medium"/>
@@ -3652,12 +3761,21 @@
         </w:rPr>
         <w:t xml:space="preserve"> zaniká a vzniká proces </w:t>
       </w:r>
+      <w:proofErr w:type="spellStart"/>
       <w:r>
         <w:rPr>
           <w:rFonts w:ascii="Courier New" w:eastAsia="Courier New" w:hAnsi="Courier New" w:cs="Courier New"/>
           <w:color w:val="000000"/>
         </w:rPr>
-        <w:t>StolniOlej.</w:t>
+        <w:t>StolniOlej</w:t>
+      </w:r>
+      <w:proofErr w:type="spellEnd"/>
+      <w:r>
+        <w:rPr>
+          <w:rFonts w:ascii="Courier New" w:eastAsia="Courier New" w:hAnsi="Courier New" w:cs="Courier New"/>
+          <w:color w:val="000000"/>
+        </w:rPr>
+        <w:t>.</w:t>
       </w:r>
       <w:r>
         <w:rPr>
@@ -3666,6 +3784,7 @@
         </w:rPr>
         <w:t xml:space="preserve"> Na závěr oba procesy vstupují do skladiště </w:t>
       </w:r>
+      <w:proofErr w:type="spellStart"/>
       <w:r>
         <w:rPr>
           <w:rFonts w:ascii="Courier New" w:eastAsia="Courier New" w:hAnsi="Courier New" w:cs="Courier New"/>
@@ -3673,6 +3792,7 @@
         </w:rPr>
         <w:t>VystupniKontrolaKvality</w:t>
       </w:r>
+      <w:proofErr w:type="spellEnd"/>
       <w:r>
         <w:rPr>
           <w:rFonts w:ascii="Yu Gothic Medium" w:eastAsia="Yu Gothic Medium" w:hAnsi="Yu Gothic Medium" w:cs="Yu Gothic Medium"/>
@@ -3699,8 +3819,8 @@
           <w:szCs w:val="44"/>
         </w:rPr>
       </w:pPr>
-      <w:bookmarkStart w:id="12" w:name="_26in1rg" w:colFirst="0" w:colLast="0"/>
-      <w:bookmarkEnd w:id="12"/>
+      <w:bookmarkStart w:id="13" w:name="_26in1rg" w:colFirst="0" w:colLast="0"/>
+      <w:bookmarkEnd w:id="13"/>
       <w:r>
         <w:rPr>
           <w:rFonts w:ascii="Yu Gothic Medium" w:eastAsia="Yu Gothic Medium" w:hAnsi="Yu Gothic Medium" w:cs="Yu Gothic Medium"/>
@@ -3772,8 +3892,8 @@
         </w:pBdr>
         <w:spacing w:before="240" w:line="360" w:lineRule="auto"/>
       </w:pPr>
-      <w:bookmarkStart w:id="13" w:name="_lnxbz9" w:colFirst="0" w:colLast="0"/>
-      <w:bookmarkEnd w:id="13"/>
+      <w:bookmarkStart w:id="14" w:name="_lnxbz9" w:colFirst="0" w:colLast="0"/>
+      <w:bookmarkEnd w:id="14"/>
       <w:r>
         <w:rPr>
           <w:rFonts w:ascii="Yu Gothic Medium" w:eastAsia="Yu Gothic Medium" w:hAnsi="Yu Gothic Medium" w:cs="Yu Gothic Medium"/>
@@ -3814,8 +3934,8 @@
         </w:pBdr>
         <w:spacing w:before="240" w:line="360" w:lineRule="auto"/>
       </w:pPr>
-      <w:bookmarkStart w:id="14" w:name="_35nkun2" w:colFirst="0" w:colLast="0"/>
-      <w:bookmarkEnd w:id="14"/>
+      <w:bookmarkStart w:id="15" w:name="_35nkun2" w:colFirst="0" w:colLast="0"/>
+      <w:bookmarkEnd w:id="15"/>
       <w:r>
         <w:rPr>
           <w:rFonts w:ascii="Yu Gothic Medium" w:eastAsia="Yu Gothic Medium" w:hAnsi="Yu Gothic Medium" w:cs="Yu Gothic Medium"/>
@@ -3905,8 +4025,8 @@
           <w:szCs w:val="40"/>
         </w:rPr>
       </w:pPr>
-      <w:bookmarkStart w:id="15" w:name="_1ksv4uv" w:colFirst="0" w:colLast="0"/>
-      <w:bookmarkEnd w:id="15"/>
+      <w:bookmarkStart w:id="16" w:name="_1ksv4uv" w:colFirst="0" w:colLast="0"/>
+      <w:bookmarkEnd w:id="16"/>
       <w:r>
         <w:rPr>
           <w:rFonts w:ascii="Yu Gothic Medium" w:eastAsia="Yu Gothic Medium" w:hAnsi="Yu Gothic Medium" w:cs="Yu Gothic Medium"/>
@@ -4542,8 +4662,8 @@
           <w:szCs w:val="40"/>
         </w:rPr>
       </w:pPr>
-      <w:bookmarkStart w:id="16" w:name="_44sinio" w:colFirst="0" w:colLast="0"/>
-      <w:bookmarkEnd w:id="16"/>
+      <w:bookmarkStart w:id="17" w:name="_44sinio" w:colFirst="0" w:colLast="0"/>
+      <w:bookmarkEnd w:id="17"/>
       <w:r>
         <w:rPr>
           <w:rFonts w:ascii="Yu Gothic Medium" w:eastAsia="Yu Gothic Medium" w:hAnsi="Yu Gothic Medium" w:cs="Yu Gothic Medium"/>
@@ -5269,8 +5389,8 @@
           <w:szCs w:val="40"/>
         </w:rPr>
       </w:pPr>
-      <w:bookmarkStart w:id="17" w:name="_gwv5uppakkmb" w:colFirst="0" w:colLast="0"/>
-      <w:bookmarkEnd w:id="17"/>
+      <w:bookmarkStart w:id="18" w:name="_gwv5uppakkmb" w:colFirst="0" w:colLast="0"/>
+      <w:bookmarkEnd w:id="18"/>
       <w:r>
         <w:rPr>
           <w:rFonts w:ascii="Yu Gothic Medium" w:eastAsia="Yu Gothic Medium" w:hAnsi="Yu Gothic Medium" w:cs="Yu Gothic Medium"/>
@@ -5320,8 +5440,8 @@
           <w:rFonts w:ascii="Yu Gothic Medium" w:eastAsia="Yu Gothic Medium" w:hAnsi="Yu Gothic Medium" w:cs="Yu Gothic Medium"/>
         </w:rPr>
       </w:pPr>
-      <w:bookmarkStart w:id="18" w:name="_z337ya" w:colFirst="0" w:colLast="0"/>
-      <w:bookmarkEnd w:id="18"/>
+      <w:bookmarkStart w:id="19" w:name="_z337ya" w:colFirst="0" w:colLast="0"/>
+      <w:bookmarkEnd w:id="19"/>
       <w:r>
         <w:rPr>
           <w:rFonts w:ascii="Yu Gothic Medium" w:eastAsia="Yu Gothic Medium" w:hAnsi="Yu Gothic Medium" w:cs="Yu Gothic Medium"/>
@@ -5349,25 +5469,25 @@
           <w:rFonts w:ascii="Yu Gothic Medium" w:eastAsia="Yu Gothic Medium" w:hAnsi="Yu Gothic Medium" w:cs="Yu Gothic Medium"/>
         </w:rPr>
       </w:pPr>
-      <w:bookmarkStart w:id="19" w:name="_se3na5la1tlp" w:colFirst="0" w:colLast="0"/>
-      <w:bookmarkEnd w:id="19"/>
-    </w:p>
-    <w:p>
-      <w:pPr>
-        <w:pBdr>
-          <w:top w:val="nil"/>
-          <w:left w:val="nil"/>
-          <w:bottom w:val="nil"/>
-          <w:right w:val="nil"/>
-          <w:between w:val="nil"/>
-        </w:pBdr>
-        <w:rPr>
-          <w:rFonts w:ascii="Yu Gothic Medium" w:eastAsia="Yu Gothic Medium" w:hAnsi="Yu Gothic Medium" w:cs="Yu Gothic Medium"/>
-          <w:color w:val="000000"/>
-        </w:rPr>
-      </w:pPr>
-      <w:bookmarkStart w:id="20" w:name="_2hgb8wdmboys" w:colFirst="0" w:colLast="0"/>
+      <w:bookmarkStart w:id="20" w:name="_se3na5la1tlp" w:colFirst="0" w:colLast="0"/>
       <w:bookmarkEnd w:id="20"/>
+    </w:p>
+    <w:p>
+      <w:pPr>
+        <w:pBdr>
+          <w:top w:val="nil"/>
+          <w:left w:val="nil"/>
+          <w:bottom w:val="nil"/>
+          <w:right w:val="nil"/>
+          <w:between w:val="nil"/>
+        </w:pBdr>
+        <w:rPr>
+          <w:rFonts w:ascii="Yu Gothic Medium" w:eastAsia="Yu Gothic Medium" w:hAnsi="Yu Gothic Medium" w:cs="Yu Gothic Medium"/>
+          <w:color w:val="000000"/>
+        </w:rPr>
+      </w:pPr>
+      <w:bookmarkStart w:id="21" w:name="_2hgb8wdmboys" w:colFirst="0" w:colLast="0"/>
+      <w:bookmarkEnd w:id="21"/>
       <w:r>
         <w:rPr>
           <w:rFonts w:ascii="Yu Gothic Medium" w:eastAsia="Yu Gothic Medium" w:hAnsi="Yu Gothic Medium" w:cs="Yu Gothic Medium"/>
@@ -5378,7 +5498,35 @@
         <w:rPr>
           <w:rFonts w:ascii="Yu Gothic Medium" w:eastAsia="Yu Gothic Medium" w:hAnsi="Yu Gothic Medium" w:cs="Yu Gothic Medium"/>
         </w:rPr>
-        <w:t>zvýšením teplot během rafinace, rafinaci zrychlit v průměru o 12,5 min. Tím se však zvýší počet škodlivých látek, které v oleji vzniknou. Pravděpodobnost, že výsledný stolní olej bude nekvalitní tedy roste na 0,1 %.</w:t>
+        <w:t xml:space="preserve">zvýšením teplot během rafinace, rafinaci zrychlit v průměru o 12,5 min. Tím se však zvýší počet škodlivých látek, které v oleji vzniknou. Pravděpodobnost, že výsledný stolní olej </w:t>
+      </w:r>
+      <w:proofErr w:type="gramStart"/>
+      <w:r>
+        <w:rPr>
+          <w:rFonts w:ascii="Yu Gothic Medium" w:eastAsia="Yu Gothic Medium" w:hAnsi="Yu Gothic Medium" w:cs="Yu Gothic Medium"/>
+        </w:rPr>
+        <w:t>bude</w:t>
+      </w:r>
+      <w:proofErr w:type="gramEnd"/>
+      <w:r>
+        <w:rPr>
+          <w:rFonts w:ascii="Yu Gothic Medium" w:eastAsia="Yu Gothic Medium" w:hAnsi="Yu Gothic Medium" w:cs="Yu Gothic Medium"/>
+        </w:rPr>
+        <w:t xml:space="preserve"> nekvalitní tedy </w:t>
+      </w:r>
+      <w:proofErr w:type="gramStart"/>
+      <w:r>
+        <w:rPr>
+          <w:rFonts w:ascii="Yu Gothic Medium" w:eastAsia="Yu Gothic Medium" w:hAnsi="Yu Gothic Medium" w:cs="Yu Gothic Medium"/>
+        </w:rPr>
+        <w:t>roste</w:t>
+      </w:r>
+      <w:proofErr w:type="gramEnd"/>
+      <w:r>
+        <w:rPr>
+          <w:rFonts w:ascii="Yu Gothic Medium" w:eastAsia="Yu Gothic Medium" w:hAnsi="Yu Gothic Medium" w:cs="Yu Gothic Medium"/>
+        </w:rPr>
+        <w:t xml:space="preserve"> na 0,1 %.</w:t>
       </w:r>
       <w:r>
         <w:rPr>
@@ -5612,8 +5760,8 @@
           <w:szCs w:val="44"/>
         </w:rPr>
       </w:pPr>
-      <w:bookmarkStart w:id="21" w:name="_3j2qqm3" w:colFirst="0" w:colLast="0"/>
-      <w:bookmarkEnd w:id="21"/>
+      <w:bookmarkStart w:id="22" w:name="_3j2qqm3" w:colFirst="0" w:colLast="0"/>
+      <w:bookmarkEnd w:id="22"/>
       <w:r>
         <w:rPr>
           <w:rFonts w:ascii="Yu Gothic Medium" w:eastAsia="Yu Gothic Medium" w:hAnsi="Yu Gothic Medium" w:cs="Yu Gothic Medium"/>
@@ -5651,19 +5799,7 @@
         <w:rPr>
           <w:rFonts w:ascii="Yu Gothic Medium" w:eastAsia="Yu Gothic Medium" w:hAnsi="Yu Gothic Medium" w:cs="Yu Gothic Medium"/>
         </w:rPr>
-        <w:t xml:space="preserve">V tomto projektu jsme vytvořili model výrobny řepkového oleje, jehož validitu </w:t>
-      </w:r>
-      <w:r>
-        <w:rPr>
-          <w:rFonts w:ascii="Yu Gothic Medium" w:eastAsia="Yu Gothic Medium" w:hAnsi="Yu Gothic Medium" w:cs="Yu Gothic Medium"/>
-        </w:rPr>
-        <w:t xml:space="preserve">jsme ověřili </w:t>
-      </w:r>
-      <w:r>
-        <w:rPr>
-          <w:rFonts w:ascii="Yu Gothic Medium" w:eastAsia="Yu Gothic Medium" w:hAnsi="Yu Gothic Medium" w:cs="Yu Gothic Medium"/>
-        </w:rPr>
-        <w:t xml:space="preserve">v rámci prvního experimentu. Zjistili jsme, že v původním modelu byly navíc nevyužity dva Filtry. </w:t>
+        <w:t xml:space="preserve">V tomto projektu jsme vytvořili model výrobny řepkového oleje, jehož validitu jsme ověřili v rámci prvního experimentu. Zjistili jsme, že v původním modelu byly navíc nevyužity dva Filtry. </w:t>
       </w:r>
       <w:r>
         <w:rPr>
@@ -5677,8 +5813,6 @@
         </w:rPr>
         <w:t>Také jsme dokázali, že zrychlení rafinace má zanedbatelný vliv na kvalitu oleje.</w:t>
       </w:r>
-      <w:bookmarkStart w:id="22" w:name="_GoBack"/>
-      <w:bookmarkEnd w:id="22"/>
     </w:p>
     <w:p>
       <w:pPr>
@@ -5779,12 +5913,21 @@
           <w:between w:val="nil"/>
         </w:pBdr>
       </w:pPr>
-      <w:r>
-        <w:rPr>
-          <w:rFonts w:ascii="Yu Gothic Medium" w:eastAsia="Yu Gothic Medium" w:hAnsi="Yu Gothic Medium" w:cs="Yu Gothic Medium"/>
-          <w:color w:val="000000"/>
-        </w:rPr>
-        <w:t>Peringer P., SIMLIB/C++</w:t>
+      <w:proofErr w:type="spellStart"/>
+      <w:r>
+        <w:rPr>
+          <w:rFonts w:ascii="Yu Gothic Medium" w:eastAsia="Yu Gothic Medium" w:hAnsi="Yu Gothic Medium" w:cs="Yu Gothic Medium"/>
+          <w:color w:val="000000"/>
+        </w:rPr>
+        <w:t>Peringer</w:t>
+      </w:r>
+      <w:proofErr w:type="spellEnd"/>
+      <w:r>
+        <w:rPr>
+          <w:rFonts w:ascii="Yu Gothic Medium" w:eastAsia="Yu Gothic Medium" w:hAnsi="Yu Gothic Medium" w:cs="Yu Gothic Medium"/>
+          <w:color w:val="000000"/>
+        </w:rPr>
+        <w:t xml:space="preserve"> P., SIMLIB/C++</w:t>
       </w:r>
       <w:r>
         <w:rPr>
@@ -6104,7 +6247,39 @@
           <w:rFonts w:ascii="Yu Gothic Medium" w:eastAsia="Yu Gothic Medium" w:hAnsi="Yu Gothic Medium" w:cs="Yu Gothic Medium"/>
           <w:color w:val="000000"/>
         </w:rPr>
-        <w:t>Modulová lisovna Compact, Farmet a.s.</w:t>
+        <w:t xml:space="preserve">Modulová lisovna </w:t>
+      </w:r>
+      <w:proofErr w:type="spellStart"/>
+      <w:r>
+        <w:rPr>
+          <w:rFonts w:ascii="Yu Gothic Medium" w:eastAsia="Yu Gothic Medium" w:hAnsi="Yu Gothic Medium" w:cs="Yu Gothic Medium"/>
+          <w:color w:val="000000"/>
+        </w:rPr>
+        <w:t>Compact</w:t>
+      </w:r>
+      <w:proofErr w:type="spellEnd"/>
+      <w:r>
+        <w:rPr>
+          <w:rFonts w:ascii="Yu Gothic Medium" w:eastAsia="Yu Gothic Medium" w:hAnsi="Yu Gothic Medium" w:cs="Yu Gothic Medium"/>
+          <w:color w:val="000000"/>
+        </w:rPr>
+        <w:t xml:space="preserve">, </w:t>
+      </w:r>
+      <w:proofErr w:type="spellStart"/>
+      <w:r>
+        <w:rPr>
+          <w:rFonts w:ascii="Yu Gothic Medium" w:eastAsia="Yu Gothic Medium" w:hAnsi="Yu Gothic Medium" w:cs="Yu Gothic Medium"/>
+          <w:color w:val="000000"/>
+        </w:rPr>
+        <w:t>Farmet</w:t>
+      </w:r>
+      <w:proofErr w:type="spellEnd"/>
+      <w:r>
+        <w:rPr>
+          <w:rFonts w:ascii="Yu Gothic Medium" w:eastAsia="Yu Gothic Medium" w:hAnsi="Yu Gothic Medium" w:cs="Yu Gothic Medium"/>
+          <w:color w:val="000000"/>
+        </w:rPr>
+        <w:t xml:space="preserve"> a.s.</w:t>
       </w:r>
       <w:r>
         <w:rPr>
@@ -7544,11 +7719,11 @@
           <c:showBubbleSize val="0"/>
         </c:dLbls>
         <c:gapWidth val="150"/>
-        <c:axId val="207598080"/>
-        <c:axId val="182219840"/>
+        <c:axId val="230618624"/>
+        <c:axId val="169486016"/>
       </c:barChart>
       <c:catAx>
-        <c:axId val="207598080"/>
+        <c:axId val="230618624"/>
         <c:scaling>
           <c:orientation val="minMax"/>
         </c:scaling>
@@ -7557,7 +7732,7 @@
         <c:majorTickMark val="out"/>
         <c:minorTickMark val="none"/>
         <c:tickLblPos val="nextTo"/>
-        <c:crossAx val="182219840"/>
+        <c:crossAx val="169486016"/>
         <c:crosses val="autoZero"/>
         <c:auto val="1"/>
         <c:lblAlgn val="ctr"/>
@@ -7565,7 +7740,7 @@
         <c:noMultiLvlLbl val="0"/>
       </c:catAx>
       <c:valAx>
-        <c:axId val="182219840"/>
+        <c:axId val="169486016"/>
         <c:scaling>
           <c:orientation val="minMax"/>
         </c:scaling>
@@ -7602,7 +7777,7 @@
         <c:majorTickMark val="out"/>
         <c:minorTickMark val="none"/>
         <c:tickLblPos val="nextTo"/>
-        <c:crossAx val="207598080"/>
+        <c:crossAx val="230618624"/>
         <c:crosses val="autoZero"/>
         <c:crossBetween val="between"/>
       </c:valAx>
@@ -7924,11 +8099,11 @@
           <c:showBubbleSize val="0"/>
         </c:dLbls>
         <c:gapWidth val="150"/>
-        <c:axId val="207347712"/>
-        <c:axId val="182221568"/>
+        <c:axId val="176800256"/>
+        <c:axId val="169487744"/>
       </c:barChart>
       <c:catAx>
-        <c:axId val="207347712"/>
+        <c:axId val="176800256"/>
         <c:scaling>
           <c:orientation val="minMax"/>
         </c:scaling>
@@ -7937,7 +8112,7 @@
         <c:majorTickMark val="out"/>
         <c:minorTickMark val="none"/>
         <c:tickLblPos val="nextTo"/>
-        <c:crossAx val="182221568"/>
+        <c:crossAx val="169487744"/>
         <c:crosses val="autoZero"/>
         <c:auto val="1"/>
         <c:lblAlgn val="ctr"/>
@@ -7945,7 +8120,7 @@
         <c:noMultiLvlLbl val="0"/>
       </c:catAx>
       <c:valAx>
-        <c:axId val="182221568"/>
+        <c:axId val="169487744"/>
         <c:scaling>
           <c:orientation val="minMax"/>
         </c:scaling>
@@ -7982,7 +8157,7 @@
         <c:majorTickMark val="out"/>
         <c:minorTickMark val="none"/>
         <c:tickLblPos val="nextTo"/>
-        <c:crossAx val="207347712"/>
+        <c:crossAx val="176800256"/>
         <c:crosses val="autoZero"/>
         <c:crossBetween val="between"/>
       </c:valAx>
@@ -8131,11 +8306,11 @@
           <c:showBubbleSize val="0"/>
         </c:dLbls>
         <c:gapWidth val="150"/>
-        <c:axId val="207598592"/>
-        <c:axId val="187187776"/>
+        <c:axId val="230618112"/>
+        <c:axId val="169489472"/>
       </c:barChart>
       <c:catAx>
-        <c:axId val="207598592"/>
+        <c:axId val="230618112"/>
         <c:scaling>
           <c:orientation val="minMax"/>
         </c:scaling>
@@ -8144,7 +8319,7 @@
         <c:majorTickMark val="out"/>
         <c:minorTickMark val="none"/>
         <c:tickLblPos val="nextTo"/>
-        <c:crossAx val="187187776"/>
+        <c:crossAx val="169489472"/>
         <c:crosses val="autoZero"/>
         <c:auto val="1"/>
         <c:lblAlgn val="ctr"/>
@@ -8152,7 +8327,7 @@
         <c:noMultiLvlLbl val="0"/>
       </c:catAx>
       <c:valAx>
-        <c:axId val="187187776"/>
+        <c:axId val="169489472"/>
         <c:scaling>
           <c:orientation val="minMax"/>
         </c:scaling>
@@ -8189,7 +8364,7 @@
         <c:majorTickMark val="out"/>
         <c:minorTickMark val="none"/>
         <c:tickLblPos val="nextTo"/>
-        <c:crossAx val="207598592"/>
+        <c:crossAx val="230618112"/>
         <c:crosses val="autoZero"/>
         <c:crossBetween val="between"/>
       </c:valAx>
@@ -8511,11 +8686,11 @@
           <c:showBubbleSize val="0"/>
         </c:dLbls>
         <c:gapWidth val="150"/>
-        <c:axId val="207348224"/>
-        <c:axId val="187190080"/>
+        <c:axId val="230620672"/>
+        <c:axId val="169491200"/>
       </c:barChart>
       <c:catAx>
-        <c:axId val="207348224"/>
+        <c:axId val="230620672"/>
         <c:scaling>
           <c:orientation val="minMax"/>
         </c:scaling>
@@ -8524,7 +8699,7 @@
         <c:majorTickMark val="out"/>
         <c:minorTickMark val="none"/>
         <c:tickLblPos val="nextTo"/>
-        <c:crossAx val="187190080"/>
+        <c:crossAx val="169491200"/>
         <c:crosses val="autoZero"/>
         <c:auto val="1"/>
         <c:lblAlgn val="ctr"/>
@@ -8532,7 +8707,7 @@
         <c:noMultiLvlLbl val="0"/>
       </c:catAx>
       <c:valAx>
-        <c:axId val="187190080"/>
+        <c:axId val="169491200"/>
         <c:scaling>
           <c:orientation val="minMax"/>
         </c:scaling>
@@ -8569,7 +8744,7 @@
         <c:majorTickMark val="out"/>
         <c:minorTickMark val="none"/>
         <c:tickLblPos val="nextTo"/>
-        <c:crossAx val="207348224"/>
+        <c:crossAx val="230620672"/>
         <c:crosses val="autoZero"/>
         <c:crossBetween val="between"/>
       </c:valAx>
@@ -8718,11 +8893,11 @@
           <c:showBubbleSize val="0"/>
         </c:dLbls>
         <c:gapWidth val="150"/>
-        <c:axId val="207351296"/>
-        <c:axId val="187191808"/>
+        <c:axId val="230619136"/>
+        <c:axId val="231113280"/>
       </c:barChart>
       <c:catAx>
-        <c:axId val="207351296"/>
+        <c:axId val="230619136"/>
         <c:scaling>
           <c:orientation val="minMax"/>
         </c:scaling>
@@ -8731,7 +8906,7 @@
         <c:majorTickMark val="out"/>
         <c:minorTickMark val="none"/>
         <c:tickLblPos val="nextTo"/>
-        <c:crossAx val="187191808"/>
+        <c:crossAx val="231113280"/>
         <c:crosses val="autoZero"/>
         <c:auto val="1"/>
         <c:lblAlgn val="ctr"/>
@@ -8739,7 +8914,7 @@
         <c:noMultiLvlLbl val="0"/>
       </c:catAx>
       <c:valAx>
-        <c:axId val="187191808"/>
+        <c:axId val="231113280"/>
         <c:scaling>
           <c:orientation val="minMax"/>
         </c:scaling>
@@ -8776,7 +8951,7 @@
         <c:majorTickMark val="out"/>
         <c:minorTickMark val="none"/>
         <c:tickLblPos val="nextTo"/>
-        <c:crossAx val="207351296"/>
+        <c:crossAx val="230619136"/>
         <c:crosses val="autoZero"/>
         <c:crossBetween val="between"/>
       </c:valAx>
@@ -9098,11 +9273,11 @@
           <c:showBubbleSize val="0"/>
         </c:dLbls>
         <c:gapWidth val="150"/>
-        <c:axId val="207600640"/>
-        <c:axId val="187193536"/>
+        <c:axId val="165772800"/>
+        <c:axId val="231115008"/>
       </c:barChart>
       <c:catAx>
-        <c:axId val="207600640"/>
+        <c:axId val="165772800"/>
         <c:scaling>
           <c:orientation val="minMax"/>
         </c:scaling>
@@ -9111,7 +9286,7 @@
         <c:majorTickMark val="out"/>
         <c:minorTickMark val="none"/>
         <c:tickLblPos val="nextTo"/>
-        <c:crossAx val="187193536"/>
+        <c:crossAx val="231115008"/>
         <c:crosses val="autoZero"/>
         <c:auto val="1"/>
         <c:lblAlgn val="ctr"/>
@@ -9119,7 +9294,7 @@
         <c:noMultiLvlLbl val="0"/>
       </c:catAx>
       <c:valAx>
-        <c:axId val="187193536"/>
+        <c:axId val="231115008"/>
         <c:scaling>
           <c:orientation val="minMax"/>
         </c:scaling>
@@ -9156,7 +9331,7 @@
         <c:majorTickMark val="out"/>
         <c:minorTickMark val="none"/>
         <c:tickLblPos val="nextTo"/>
-        <c:crossAx val="207600640"/>
+        <c:crossAx val="165772800"/>
         <c:crosses val="autoZero"/>
         <c:crossBetween val="between"/>
       </c:valAx>
@@ -9305,11 +9480,11 @@
           <c:showBubbleSize val="0"/>
         </c:dLbls>
         <c:gapWidth val="150"/>
-        <c:axId val="207599104"/>
-        <c:axId val="191253312"/>
+        <c:axId val="176783872"/>
+        <c:axId val="231116736"/>
       </c:barChart>
       <c:catAx>
-        <c:axId val="207599104"/>
+        <c:axId val="176783872"/>
         <c:scaling>
           <c:orientation val="minMax"/>
         </c:scaling>
@@ -9318,7 +9493,7 @@
         <c:majorTickMark val="out"/>
         <c:minorTickMark val="none"/>
         <c:tickLblPos val="nextTo"/>
-        <c:crossAx val="191253312"/>
+        <c:crossAx val="231116736"/>
         <c:crosses val="autoZero"/>
         <c:auto val="1"/>
         <c:lblAlgn val="ctr"/>
@@ -9326,7 +9501,7 @@
         <c:noMultiLvlLbl val="0"/>
       </c:catAx>
       <c:valAx>
-        <c:axId val="191253312"/>
+        <c:axId val="231116736"/>
         <c:scaling>
           <c:orientation val="minMax"/>
         </c:scaling>
@@ -9363,7 +9538,7 @@
         <c:majorTickMark val="out"/>
         <c:minorTickMark val="none"/>
         <c:tickLblPos val="nextTo"/>
-        <c:crossAx val="207599104"/>
+        <c:crossAx val="176783872"/>
         <c:crosses val="autoZero"/>
         <c:crossBetween val="between"/>
       </c:valAx>
@@ -9685,11 +9860,11 @@
           <c:showBubbleSize val="0"/>
         </c:dLbls>
         <c:gapWidth val="150"/>
-        <c:axId val="207600128"/>
-        <c:axId val="222518592"/>
+        <c:axId val="176786432"/>
+        <c:axId val="231118464"/>
       </c:barChart>
       <c:catAx>
-        <c:axId val="207600128"/>
+        <c:axId val="176786432"/>
         <c:scaling>
           <c:orientation val="minMax"/>
         </c:scaling>
@@ -9698,7 +9873,7 @@
         <c:majorTickMark val="out"/>
         <c:minorTickMark val="none"/>
         <c:tickLblPos val="nextTo"/>
-        <c:crossAx val="222518592"/>
+        <c:crossAx val="231118464"/>
         <c:crosses val="autoZero"/>
         <c:auto val="1"/>
         <c:lblAlgn val="ctr"/>
@@ -9706,7 +9881,7 @@
         <c:noMultiLvlLbl val="0"/>
       </c:catAx>
       <c:valAx>
-        <c:axId val="222518592"/>
+        <c:axId val="231118464"/>
         <c:scaling>
           <c:orientation val="minMax"/>
         </c:scaling>
@@ -9743,7 +9918,7 @@
         <c:majorTickMark val="out"/>
         <c:minorTickMark val="none"/>
         <c:tickLblPos val="nextTo"/>
-        <c:crossAx val="207600128"/>
+        <c:crossAx val="176786432"/>
         <c:crosses val="autoZero"/>
         <c:crossBetween val="between"/>
       </c:valAx>
@@ -10097,7 +10272,7 @@
 </file>
 
 <file path=customXml/itemProps1.xml><?xml version="1.0" encoding="utf-8"?>
-<ds:datastoreItem xmlns:ds="http://schemas.openxmlformats.org/officeDocument/2006/customXml" ds:itemID="{59A0EE4F-0E6D-4BD9-B87A-D8078AAC7CAE}">
+<ds:datastoreItem xmlns:ds="http://schemas.openxmlformats.org/officeDocument/2006/customXml" ds:itemID="{29C65BE6-5E54-4E71-B474-098DCDD0E45F}">
   <ds:schemaRefs>
     <ds:schemaRef ds:uri="http://schemas.openxmlformats.org/officeDocument/2006/bibliography"/>
   </ds:schemaRefs>

</xml_diff>